<commit_message>
Added note to C13 about multiline flag
</commit_message>
<xml_diff>
--- a/docs/materials/13-A-NavigatingCode.docx
+++ b/docs/materials/13-A-NavigatingCode.docx
@@ -1263,28 +1263,7 @@
           <w:rFonts w:asciiTheme="minorHAnsi" w:hAnsiTheme="minorHAnsi" w:cstheme="minorHAnsi"/>
           <w:color w:val="000000"/>
         </w:rPr>
-        <w:t xml:space="preserve">FarmData2 uses a tool called Cypress to write automated tests. </w:t>
-      </w:r>
-      <w:r>
-        <w:rPr>
-          <w:rFonts w:asciiTheme="minorHAnsi" w:hAnsiTheme="minorHAnsi" w:cstheme="minorHAnsi"/>
-          <w:color w:val="000000"/>
-        </w:rPr>
-        <w:t>The</w:t>
-      </w:r>
-      <w:r>
-        <w:rPr>
-          <w:rFonts w:asciiTheme="minorHAnsi" w:hAnsiTheme="minorHAnsi" w:cstheme="minorHAnsi"/>
-          <w:color w:val="000000"/>
-        </w:rPr>
-        <w:t>se</w:t>
-      </w:r>
-      <w:r>
-        <w:rPr>
-          <w:rFonts w:asciiTheme="minorHAnsi" w:hAnsiTheme="minorHAnsi" w:cstheme="minorHAnsi"/>
-          <w:color w:val="000000"/>
-        </w:rPr>
-        <w:t xml:space="preserve"> test files are called </w:t>
+        <w:t xml:space="preserve">FarmData2 uses a tool called Cypress to write automated tests. These test files are called </w:t>
       </w:r>
       <w:r>
         <w:rPr>
@@ -1312,14 +1291,7 @@
           <w:rFonts w:asciiTheme="minorHAnsi" w:hAnsiTheme="minorHAnsi" w:cstheme="minorHAnsi"/>
           <w:color w:val="000000"/>
         </w:rPr>
-        <w:t xml:space="preserve"> where the first part of the name</w:t>
-      </w:r>
-      <w:r>
-        <w:rPr>
-          <w:rFonts w:asciiTheme="minorHAnsi" w:hAnsiTheme="minorHAnsi" w:cstheme="minorHAnsi"/>
-          <w:color w:val="000000"/>
-        </w:rPr>
-        <w:t xml:space="preserve"> (e.g. </w:t>
+        <w:t xml:space="preserve"> where the first part of the name (e.g. </w:t>
       </w:r>
       <w:r>
         <w:rPr>
@@ -1333,14 +1305,7 @@
           <w:rFonts w:asciiTheme="minorHAnsi" w:hAnsiTheme="minorHAnsi" w:cstheme="minorHAnsi"/>
           <w:color w:val="000000"/>
         </w:rPr>
-        <w:t>)</w:t>
-      </w:r>
-      <w:r>
-        <w:rPr>
-          <w:rFonts w:asciiTheme="minorHAnsi" w:hAnsiTheme="minorHAnsi" w:cstheme="minorHAnsi"/>
-          <w:color w:val="000000"/>
-        </w:rPr>
-        <w:t xml:space="preserve"> specifies what is being tested, and the rest of the file name </w:t>
+        <w:t xml:space="preserve">) specifies what is being tested, and the rest of the file name </w:t>
       </w:r>
       <w:proofErr w:type="gramStart"/>
       <w:r>
@@ -1363,14 +1328,7 @@
           <w:rFonts w:asciiTheme="minorHAnsi" w:hAnsiTheme="minorHAnsi" w:cstheme="minorHAnsi"/>
           <w:color w:val="000000"/>
         </w:rPr>
-        <w:t>) indicates that the file contains tests</w:t>
-      </w:r>
-      <w:r>
-        <w:rPr>
-          <w:rFonts w:asciiTheme="minorHAnsi" w:hAnsiTheme="minorHAnsi" w:cstheme="minorHAnsi"/>
-          <w:color w:val="000000"/>
-        </w:rPr>
-        <w:t xml:space="preserve"> (</w:t>
+        <w:t>) indicates that the file contains tests (</w:t>
       </w:r>
       <w:r>
         <w:rPr>
@@ -1384,21 +1342,7 @@
           <w:rFonts w:asciiTheme="minorHAnsi" w:hAnsiTheme="minorHAnsi" w:cstheme="minorHAnsi"/>
           <w:color w:val="000000"/>
         </w:rPr>
-        <w:t>s)</w:t>
-      </w:r>
-      <w:r>
-        <w:rPr>
-          <w:rFonts w:asciiTheme="minorHAnsi" w:hAnsiTheme="minorHAnsi" w:cstheme="minorHAnsi"/>
-          <w:color w:val="000000"/>
-        </w:rPr>
-        <w:t xml:space="preserve"> for JavaScript</w:t>
-      </w:r>
-      <w:r>
-        <w:rPr>
-          <w:rFonts w:asciiTheme="minorHAnsi" w:hAnsiTheme="minorHAnsi" w:cstheme="minorHAnsi"/>
-          <w:color w:val="000000"/>
-        </w:rPr>
-        <w:t xml:space="preserve"> (</w:t>
+        <w:t>s) for JavaScript (</w:t>
       </w:r>
       <w:proofErr w:type="spellStart"/>
       <w:r>
@@ -1414,21 +1358,7 @@
           <w:rFonts w:asciiTheme="minorHAnsi" w:hAnsiTheme="minorHAnsi" w:cstheme="minorHAnsi"/>
           <w:color w:val="000000"/>
         </w:rPr>
-        <w:t>)</w:t>
-      </w:r>
-      <w:r>
-        <w:rPr>
-          <w:rFonts w:asciiTheme="minorHAnsi" w:hAnsiTheme="minorHAnsi" w:cstheme="minorHAnsi"/>
-          <w:color w:val="000000"/>
-        </w:rPr>
-        <w:t>.</w:t>
-      </w:r>
-      <w:r>
-        <w:rPr>
-          <w:rFonts w:asciiTheme="minorHAnsi" w:hAnsiTheme="minorHAnsi" w:cstheme="minorHAnsi"/>
-          <w:color w:val="000000"/>
-        </w:rPr>
-        <w:t xml:space="preserve">  </w:t>
+        <w:t xml:space="preserve">).  </w:t>
       </w:r>
       <w:r>
         <w:rPr>
@@ -2721,14 +2651,7 @@
           <w:rFonts w:ascii="Courier" w:hAnsi="Courier" w:cstheme="minorHAnsi"/>
           <w:color w:val="000000"/>
         </w:rPr>
-        <w:t>l.n</w:t>
-      </w:r>
-      <w:r>
-        <w:rPr>
-          <w:rFonts w:ascii="Courier" w:hAnsi="Courier" w:cstheme="minorHAnsi"/>
-          <w:color w:val="000000"/>
-        </w:rPr>
-        <w:t>k</w:t>
+        <w:t>l.nk</w:t>
       </w:r>
       <w:proofErr w:type="spellEnd"/>
       <w:proofErr w:type="gramEnd"/>
@@ -3193,20 +3116,7 @@
           <w:color w:val="000000"/>
         </w:rPr>
         <w:tab/>
-      </w:r>
-      <w:r>
-        <w:rPr>
-          <w:rFonts w:asciiTheme="minorHAnsi" w:hAnsiTheme="minorHAnsi" w:cstheme="minorHAnsi"/>
-          <w:color w:val="000000"/>
-        </w:rPr>
-        <w:t>c</w:t>
-      </w:r>
-      <w:r>
-        <w:rPr>
-          <w:rFonts w:asciiTheme="minorHAnsi" w:hAnsiTheme="minorHAnsi" w:cstheme="minorHAnsi"/>
-          <w:color w:val="000000"/>
-        </w:rPr>
-        <w:t xml:space="preserve">. </w:t>
+        <w:t xml:space="preserve">c. </w:t>
       </w:r>
       <w:r>
         <w:rPr>
@@ -3422,20 +3332,7 @@
           <w:color w:val="000000"/>
         </w:rPr>
         <w:tab/>
-      </w:r>
-      <w:r>
-        <w:rPr>
-          <w:rFonts w:asciiTheme="minorHAnsi" w:hAnsiTheme="minorHAnsi" w:cstheme="minorHAnsi"/>
-          <w:color w:val="000000"/>
-        </w:rPr>
-        <w:t>d</w:t>
-      </w:r>
-      <w:r>
-        <w:rPr>
-          <w:rFonts w:asciiTheme="minorHAnsi" w:hAnsiTheme="minorHAnsi" w:cstheme="minorHAnsi"/>
-          <w:color w:val="000000"/>
-        </w:rPr>
-        <w:t xml:space="preserve">. </w:t>
+        <w:t xml:space="preserve">d. </w:t>
       </w:r>
       <w:r>
         <w:rPr>
@@ -3465,58 +3362,23 @@
           <w:rFonts w:ascii="Courier" w:hAnsi="Courier"/>
           <w:color w:val="000000"/>
         </w:rPr>
-        <w:t>+(</w:t>
-      </w:r>
+        <w:t>+(cute )?(</w:t>
+      </w:r>
+      <w:proofErr w:type="spellStart"/>
       <w:r>
         <w:rPr>
           <w:rFonts w:ascii="Courier" w:hAnsi="Courier"/>
           <w:color w:val="000000"/>
         </w:rPr>
-        <w:t xml:space="preserve">cute </w:t>
-      </w:r>
+        <w:t>big|small</w:t>
+      </w:r>
+      <w:proofErr w:type="spellEnd"/>
       <w:r>
         <w:rPr>
           <w:rFonts w:ascii="Courier" w:hAnsi="Courier"/>
           <w:color w:val="000000"/>
         </w:rPr>
-        <w:t>)?(</w:t>
-      </w:r>
-      <w:proofErr w:type="spellStart"/>
-      <w:r>
-        <w:rPr>
-          <w:rFonts w:ascii="Courier" w:hAnsi="Courier"/>
-          <w:color w:val="000000"/>
-        </w:rPr>
-        <w:t>big</w:t>
-      </w:r>
-      <w:r>
-        <w:rPr>
-          <w:rFonts w:ascii="Courier" w:hAnsi="Courier"/>
-          <w:color w:val="000000"/>
-        </w:rPr>
-        <w:t>|</w:t>
-      </w:r>
-      <w:r>
-        <w:rPr>
-          <w:rFonts w:ascii="Courier" w:hAnsi="Courier"/>
-          <w:color w:val="000000"/>
-        </w:rPr>
-        <w:t>small</w:t>
-      </w:r>
-      <w:proofErr w:type="spellEnd"/>
-      <w:r>
-        <w:rPr>
-          <w:rFonts w:ascii="Courier" w:hAnsi="Courier"/>
-          <w:color w:val="000000"/>
-        </w:rPr>
-        <w:t>)</w:t>
-      </w:r>
-      <w:r>
-        <w:rPr>
-          <w:rFonts w:ascii="Courier" w:hAnsi="Courier"/>
-          <w:color w:val="000000"/>
-        </w:rPr>
-        <w:t xml:space="preserve"> </w:t>
+        <w:t xml:space="preserve">) </w:t>
       </w:r>
       <w:r>
         <w:rPr>
@@ -4164,6 +4026,13 @@
           <w:t>https://www.regextester.com/</w:t>
         </w:r>
       </w:hyperlink>
+      <w:r>
+        <w:rPr>
+          <w:rFonts w:asciiTheme="minorHAnsi" w:hAnsiTheme="minorHAnsi" w:cstheme="minorHAnsi"/>
+          <w:color w:val="000000"/>
+        </w:rPr>
+        <w:t>. Be sure to check the “multiline” option under “Flags” in the tester for best results.</w:t>
+      </w:r>
     </w:p>
     <w:p>
       <w:pPr>
@@ -4879,55 +4748,7 @@
           <w:color w:val="000000"/>
           <w:highlight w:val="yellow"/>
         </w:rPr>
-        <w:t>1</w:t>
-      </w:r>
-      <w:r>
-        <w:rPr>
-          <w:rFonts w:asciiTheme="minorHAnsi" w:hAnsiTheme="minorHAnsi" w:cstheme="minorHAnsi"/>
-          <w:color w:val="000000"/>
-          <w:highlight w:val="yellow"/>
-        </w:rPr>
-        <w:t>1</w:t>
-      </w:r>
-      <w:r>
-        <w:rPr>
-          <w:rFonts w:asciiTheme="minorHAnsi" w:hAnsiTheme="minorHAnsi" w:cstheme="minorHAnsi"/>
-          <w:color w:val="000000"/>
-          <w:highlight w:val="yellow"/>
-        </w:rPr>
-        <w:t xml:space="preserve"> </w:t>
-      </w:r>
-      <w:r>
-        <w:rPr>
-          <w:rFonts w:asciiTheme="minorHAnsi" w:hAnsiTheme="minorHAnsi" w:cstheme="minorHAnsi"/>
-          <w:color w:val="000000"/>
-          <w:highlight w:val="yellow"/>
-        </w:rPr>
-        <w:t>Blues Brothers</w:t>
-      </w:r>
-      <w:r>
-        <w:rPr>
-          <w:rFonts w:asciiTheme="minorHAnsi" w:hAnsiTheme="minorHAnsi" w:cstheme="minorHAnsi"/>
-          <w:color w:val="000000"/>
-          <w:highlight w:val="yellow"/>
-        </w:rPr>
-        <w:t xml:space="preserve"> (19</w:t>
-      </w:r>
-      <w:r>
-        <w:rPr>
-          <w:rFonts w:asciiTheme="minorHAnsi" w:hAnsiTheme="minorHAnsi" w:cstheme="minorHAnsi"/>
-          <w:color w:val="000000"/>
-          <w:highlight w:val="yellow"/>
-        </w:rPr>
-        <w:t>80</w:t>
-      </w:r>
-      <w:r>
-        <w:rPr>
-          <w:rFonts w:asciiTheme="minorHAnsi" w:hAnsiTheme="minorHAnsi" w:cstheme="minorHAnsi"/>
-          <w:color w:val="000000"/>
-          <w:highlight w:val="yellow"/>
-        </w:rPr>
-        <w:t>)</w:t>
+        <w:t>11 Blues Brothers (1980)</w:t>
       </w:r>
     </w:p>
     <w:p>
@@ -5351,12 +5172,6 @@
           <w:color w:val="000000"/>
         </w:rPr>
         <w:tab/>
-      </w:r>
-      <w:r>
-        <w:rPr>
-          <w:rFonts w:asciiTheme="minorHAnsi" w:hAnsiTheme="minorHAnsi" w:cstheme="minorHAnsi"/>
-          <w:color w:val="000000"/>
-        </w:rPr>
         <w:t>F793</w:t>
       </w:r>
     </w:p>
@@ -5429,12 +5244,6 @@
           <w:color w:val="000000"/>
         </w:rPr>
         <w:tab/>
-      </w:r>
-      <w:r>
-        <w:rPr>
-          <w:rFonts w:asciiTheme="minorHAnsi" w:hAnsiTheme="minorHAnsi" w:cstheme="minorHAnsi"/>
-          <w:color w:val="000000"/>
-        </w:rPr>
         <w:t>0xAABBCCDD</w:t>
       </w:r>
     </w:p>
@@ -5781,6 +5590,7 @@
           <w:color w:val="000000"/>
           <w:u w:val="single"/>
         </w:rPr>
+        <w:lastRenderedPageBreak/>
         <w:t>Finding code with</w:t>
       </w:r>
       <w:r>
@@ -6018,28 +5828,14 @@
           <w:rFonts w:asciiTheme="minorHAnsi" w:hAnsiTheme="minorHAnsi" w:cstheme="minorHAnsi"/>
           <w:color w:val="000000"/>
         </w:rPr>
-        <w:t>In the issue tracker for the GitKit-FarmData2 repository that we have been using, find the</w:t>
-      </w:r>
-      <w:r>
-        <w:rPr>
-          <w:rFonts w:asciiTheme="minorHAnsi" w:hAnsiTheme="minorHAnsi" w:cstheme="minorHAnsi"/>
-          <w:color w:val="000000"/>
-        </w:rPr>
-        <w:t xml:space="preserve"> </w:t>
-      </w:r>
-      <w:r>
-        <w:rPr>
-          <w:rFonts w:asciiTheme="minorHAnsi" w:hAnsiTheme="minorHAnsi" w:cstheme="minorHAnsi"/>
-          <w:color w:val="000000"/>
-        </w:rPr>
-        <w:t xml:space="preserve">Issue #82: </w:t>
-      </w:r>
-      <w:r>
-        <w:rPr>
-          <w:rFonts w:asciiTheme="minorHAnsi" w:hAnsiTheme="minorHAnsi" w:cstheme="minorHAnsi"/>
-          <w:color w:val="000000"/>
-        </w:rPr>
-        <w:t>Remove Total Row/Bed Planted from Direct Seeding Summary</w:t>
+        <w:t xml:space="preserve">In the issue tracker for the GitKit-FarmData2 repository that we have been using, find the </w:t>
+      </w:r>
+      <w:r>
+        <w:rPr>
+          <w:rFonts w:asciiTheme="minorHAnsi" w:hAnsiTheme="minorHAnsi" w:cstheme="minorHAnsi"/>
+          <w:color w:val="000000"/>
+        </w:rPr>
+        <w:t>Issue #82: Remove Total Row/Bed Planted from Direct Seeding Summary</w:t>
       </w:r>
       <w:r>
         <w:rPr>
@@ -6408,12 +6204,6 @@
           <w:color w:val="000000"/>
         </w:rPr>
         <w:tab/>
-      </w:r>
-      <w:r>
-        <w:rPr>
-          <w:rFonts w:asciiTheme="minorHAnsi" w:hAnsiTheme="minorHAnsi" w:cstheme="minorHAnsi"/>
-          <w:color w:val="000000"/>
-        </w:rPr>
         <w:t xml:space="preserve">Paste a screenshot of your </w:t>
       </w:r>
       <w:proofErr w:type="spellStart"/>
@@ -6790,21 +6580,7 @@
           <w:rFonts w:asciiTheme="minorHAnsi" w:hAnsiTheme="minorHAnsi" w:cstheme="minorHAnsi"/>
           <w:color w:val="000000"/>
         </w:rPr>
-        <w:t xml:space="preserve">Don’t worry </w:t>
-      </w:r>
-      <w:r>
-        <w:rPr>
-          <w:rFonts w:asciiTheme="minorHAnsi" w:hAnsiTheme="minorHAnsi" w:cstheme="minorHAnsi"/>
-          <w:color w:val="000000"/>
-        </w:rPr>
-        <w:t xml:space="preserve">too much </w:t>
-      </w:r>
-      <w:r>
-        <w:rPr>
-          <w:rFonts w:asciiTheme="minorHAnsi" w:hAnsiTheme="minorHAnsi" w:cstheme="minorHAnsi"/>
-          <w:color w:val="000000"/>
-        </w:rPr>
-        <w:t xml:space="preserve">about fully understanding </w:t>
+        <w:t xml:space="preserve">Don’t worry too much about fully understanding </w:t>
       </w:r>
       <w:proofErr w:type="gramStart"/>
       <w:r>
@@ -6820,14 +6596,7 @@
           <w:rFonts w:asciiTheme="minorHAnsi" w:hAnsiTheme="minorHAnsi" w:cstheme="minorHAnsi"/>
           <w:color w:val="000000"/>
         </w:rPr>
-        <w:t xml:space="preserve"> the code that you find</w:t>
-      </w:r>
-      <w:r>
-        <w:rPr>
-          <w:rFonts w:asciiTheme="minorHAnsi" w:hAnsiTheme="minorHAnsi" w:cstheme="minorHAnsi"/>
-          <w:color w:val="000000"/>
-        </w:rPr>
-        <w:t xml:space="preserve"> - when you find the right line, you will be able to see the text from the UI in the code.</w:t>
+        <w:t xml:space="preserve"> the code that you find - when you find the right line, you will be able to see the text from the UI in the code.</w:t>
       </w:r>
     </w:p>
     <w:p>
@@ -6885,12 +6654,6 @@
           <w:color w:val="000000"/>
         </w:rPr>
         <w:tab/>
-      </w:r>
-      <w:r>
-        <w:rPr>
-          <w:rFonts w:asciiTheme="minorHAnsi" w:hAnsiTheme="minorHAnsi" w:cstheme="minorHAnsi"/>
-          <w:color w:val="000000"/>
-        </w:rPr>
         <w:t xml:space="preserve">Paste a screenshot of your </w:t>
       </w:r>
       <w:proofErr w:type="spellStart"/>
@@ -7004,42 +6767,7 @@
           <w:rFonts w:asciiTheme="minorHAnsi" w:hAnsiTheme="minorHAnsi" w:cstheme="minorHAnsi"/>
           <w:color w:val="000000"/>
         </w:rPr>
-        <w:t>b</w:t>
-      </w:r>
-      <w:r>
-        <w:rPr>
-          <w:rFonts w:asciiTheme="minorHAnsi" w:hAnsiTheme="minorHAnsi" w:cstheme="minorHAnsi"/>
-          <w:color w:val="000000"/>
-        </w:rPr>
-        <w:t xml:space="preserve">. Examine the output from part </w:t>
-      </w:r>
-      <w:r>
-        <w:rPr>
-          <w:rFonts w:asciiTheme="minorHAnsi" w:hAnsiTheme="minorHAnsi" w:cstheme="minorHAnsi"/>
-          <w:color w:val="000000"/>
-        </w:rPr>
-        <w:t>a</w:t>
-      </w:r>
-      <w:r>
-        <w:rPr>
-          <w:rFonts w:asciiTheme="minorHAnsi" w:hAnsiTheme="minorHAnsi" w:cstheme="minorHAnsi"/>
-          <w:color w:val="000000"/>
-        </w:rPr>
-        <w:t xml:space="preserve">.  Which line of which file </w:t>
-      </w:r>
-      <w:r>
-        <w:rPr>
-          <w:rFonts w:asciiTheme="minorHAnsi" w:hAnsiTheme="minorHAnsi" w:cstheme="minorHAnsi"/>
-          <w:color w:val="000000"/>
-        </w:rPr>
-        <w:t>would need to be modified</w:t>
-      </w:r>
-      <w:r>
-        <w:rPr>
-          <w:rFonts w:asciiTheme="minorHAnsi" w:hAnsiTheme="minorHAnsi" w:cstheme="minorHAnsi"/>
-          <w:color w:val="000000"/>
-        </w:rPr>
-        <w:t>?</w:t>
+        <w:t>b. Examine the output from part a.  Which line of which file would need to be modified?</w:t>
       </w:r>
     </w:p>
     <w:p>
@@ -7919,25 +7647,7 @@
         <w:rPr>
           <w:rFonts w:asciiTheme="minorHAnsi" w:hAnsiTheme="minorHAnsi" w:cstheme="minorHAnsi"/>
         </w:rPr>
-        <w:t xml:space="preserve"> synchronize your main branch with the upstream before beginning your work, and to </w:t>
-      </w:r>
-      <w:r>
-        <w:rPr>
-          <w:rFonts w:asciiTheme="minorHAnsi" w:hAnsiTheme="minorHAnsi" w:cstheme="minorHAnsi"/>
-        </w:rPr>
-        <w:t>commit your changes to</w:t>
-      </w:r>
-      <w:r>
-        <w:rPr>
-          <w:rFonts w:asciiTheme="minorHAnsi" w:hAnsiTheme="minorHAnsi" w:cstheme="minorHAnsi"/>
-        </w:rPr>
-        <w:t xml:space="preserve"> a feature </w:t>
-      </w:r>
-      <w:r>
-        <w:rPr>
-          <w:rFonts w:asciiTheme="minorHAnsi" w:hAnsiTheme="minorHAnsi" w:cstheme="minorHAnsi"/>
-        </w:rPr>
-        <w:t>branch</w:t>
+        <w:t xml:space="preserve"> synchronize your main branch with the upstream before beginning your work, and to commit your changes to a feature branch</w:t>
       </w:r>
       <w:r>
         <w:rPr>
@@ -7951,14 +7661,7 @@
           <w:rFonts w:asciiTheme="minorHAnsi" w:hAnsiTheme="minorHAnsi" w:cstheme="minorHAnsi"/>
           <w:color w:val="000000"/>
         </w:rPr>
-        <w:t xml:space="preserve">with a </w:t>
-      </w:r>
-      <w:r>
-        <w:rPr>
-          <w:rFonts w:asciiTheme="minorHAnsi" w:hAnsiTheme="minorHAnsi" w:cstheme="minorHAnsi"/>
-          <w:color w:val="000000"/>
-        </w:rPr>
-        <w:t>meaningful commit message for each change</w:t>
+        <w:t>with a meaningful commit message for each change</w:t>
       </w:r>
       <w:r>
         <w:rPr>
@@ -11702,6 +11405,7 @@
   <w:style w:type="character" w:default="1" w:styleId="DefaultParagraphFont">
     <w:name w:val="Default Paragraph Font"/>
     <w:uiPriority w:val="1"/>
+    <w:semiHidden/>
     <w:unhideWhenUsed/>
   </w:style>
   <w:style w:type="table" w:default="1" w:styleId="TableNormal">

</xml_diff>

<commit_message>
Added survey to C13
</commit_message>
<xml_diff>
--- a/docs/materials/13-A-NavigatingCode.docx
+++ b/docs/materials/13-A-NavigatingCode.docx
@@ -7800,6 +7800,68 @@
     </w:p>
     <w:p>
       <w:pPr>
+        <w:pBdr>
+          <w:bottom w:val="double" w:sz="6" w:space="1" w:color="auto"/>
+        </w:pBdr>
+        <w:rPr>
+          <w:rFonts w:asciiTheme="minorHAnsi" w:hAnsiTheme="minorHAnsi" w:cstheme="minorHAnsi"/>
+        </w:rPr>
+      </w:pPr>
+      <w:r>
+        <w:rPr>
+          <w:rFonts w:asciiTheme="minorHAnsi" w:hAnsiTheme="minorHAnsi" w:cstheme="minorHAnsi"/>
+        </w:rPr>
+        <w:t>14. Please complete the following very short (~5 minute) post-course survey that pairs with the one that you completed at the start of the semester.  This will help us to evaluate and improve this course.</w:t>
+      </w:r>
+    </w:p>
+    <w:p>
+      <w:pPr>
+        <w:pBdr>
+          <w:bottom w:val="double" w:sz="6" w:space="1" w:color="auto"/>
+        </w:pBdr>
+        <w:rPr>
+          <w:rFonts w:asciiTheme="minorHAnsi" w:hAnsiTheme="minorHAnsi" w:cstheme="minorHAnsi"/>
+        </w:rPr>
+      </w:pPr>
+    </w:p>
+    <w:p>
+      <w:pPr>
+        <w:pBdr>
+          <w:bottom w:val="double" w:sz="6" w:space="1" w:color="auto"/>
+        </w:pBdr>
+        <w:ind w:firstLine="720"/>
+        <w:rPr>
+          <w:rFonts w:asciiTheme="minorHAnsi" w:hAnsiTheme="minorHAnsi" w:cstheme="minorHAnsi"/>
+        </w:rPr>
+      </w:pPr>
+      <w:hyperlink r:id="rId12" w:history="1">
+        <w:r>
+          <w:rPr>
+            <w:rStyle w:val="Hyperlink"/>
+            <w:rFonts w:asciiTheme="minorHAnsi" w:hAnsiTheme="minorHAnsi" w:cstheme="minorHAnsi"/>
+          </w:rPr>
+          <w:t>https://forms.office.com/r/a7tsqE2tBi</w:t>
+        </w:r>
+      </w:hyperlink>
+      <w:r>
+        <w:rPr>
+          <w:rFonts w:asciiTheme="minorHAnsi" w:hAnsiTheme="minorHAnsi" w:cstheme="minorHAnsi"/>
+        </w:rPr>
+        <w:t xml:space="preserve"> </w:t>
+      </w:r>
+    </w:p>
+    <w:p>
+      <w:pPr>
+        <w:pBdr>
+          <w:bottom w:val="double" w:sz="6" w:space="1" w:color="auto"/>
+        </w:pBdr>
+        <w:rPr>
+          <w:rFonts w:asciiTheme="minorHAnsi" w:hAnsiTheme="minorHAnsi" w:cstheme="minorHAnsi"/>
+        </w:rPr>
+      </w:pPr>
+    </w:p>
+    <w:p>
+      <w:pPr>
         <w:rPr>
           <w:rFonts w:asciiTheme="minorHAnsi" w:hAnsiTheme="minorHAnsi" w:cstheme="minorHAnsi"/>
         </w:rPr>
@@ -7937,7 +7999,7 @@
       </w:pPr>
     </w:p>
     <w:sectPr>
-      <w:footerReference w:type="default" r:id="rId12"/>
+      <w:footerReference w:type="default" r:id="rId13"/>
       <w:pgSz w:w="12240" w:h="15840"/>
       <w:pgMar w:top="1440" w:right="1440" w:bottom="1440" w:left="1440" w:header="720" w:footer="288" w:gutter="0"/>
       <w:cols w:space="720"/>

</xml_diff>

<commit_message>
Updated expected results in a few questions in HW13
</commit_message>
<xml_diff>
--- a/docs/materials/13-A-NavigatingCode.docx
+++ b/docs/materials/13-A-NavigatingCode.docx
@@ -741,7 +741,14 @@
           <w:rFonts w:ascii="Courier" w:hAnsi="Courier" w:cstheme="minorHAnsi"/>
           <w:color w:val="000000"/>
         </w:rPr>
-        <w:t>GitKit_FarmData2</w:t>
+        <w:t>GitKit_F</w:t>
+      </w:r>
+      <w:r>
+        <w:rPr>
+          <w:rFonts w:ascii="Courier" w:hAnsi="Courier" w:cstheme="minorHAnsi"/>
+          <w:color w:val="000000"/>
+        </w:rPr>
+        <w:t>armData2</w:t>
       </w:r>
       <w:r>
         <w:rPr>
@@ -1036,7 +1043,14 @@
           <w:rFonts w:ascii="Courier" w:hAnsi="Courier" w:cstheme="minorHAnsi"/>
           <w:color w:val="000000"/>
         </w:rPr>
-        <w:t>GitKit_FarmData2</w:t>
+        <w:t>GitKit_F</w:t>
+      </w:r>
+      <w:r>
+        <w:rPr>
+          <w:rFonts w:ascii="Courier" w:hAnsi="Courier" w:cstheme="minorHAnsi"/>
+          <w:color w:val="000000"/>
+        </w:rPr>
+        <w:t>armData2</w:t>
       </w:r>
       <w:r>
         <w:rPr>
@@ -1057,7 +1071,35 @@
           <w:rFonts w:asciiTheme="minorHAnsi" w:hAnsiTheme="minorHAnsi" w:cstheme="minorHAnsi"/>
           <w:color w:val="000000"/>
         </w:rPr>
-        <w:t xml:space="preserve">there are 9 of them. Hint: </w:t>
+        <w:t xml:space="preserve">there are </w:t>
+      </w:r>
+      <w:r>
+        <w:rPr>
+          <w:rFonts w:asciiTheme="minorHAnsi" w:hAnsiTheme="minorHAnsi" w:cstheme="minorHAnsi"/>
+          <w:color w:val="000000"/>
+        </w:rPr>
+        <w:t>7</w:t>
+      </w:r>
+      <w:r>
+        <w:rPr>
+          <w:rFonts w:asciiTheme="minorHAnsi" w:hAnsiTheme="minorHAnsi" w:cstheme="minorHAnsi"/>
+          <w:color w:val="000000"/>
+        </w:rPr>
+        <w:t xml:space="preserve"> of </w:t>
+      </w:r>
+      <w:r>
+        <w:rPr>
+          <w:rFonts w:asciiTheme="minorHAnsi" w:hAnsiTheme="minorHAnsi" w:cstheme="minorHAnsi"/>
+          <w:color w:val="000000"/>
+        </w:rPr>
+        <w:t>t</w:t>
+      </w:r>
+      <w:r>
+        <w:rPr>
+          <w:rFonts w:asciiTheme="minorHAnsi" w:hAnsiTheme="minorHAnsi" w:cstheme="minorHAnsi"/>
+          <w:color w:val="000000"/>
+        </w:rPr>
+        <w:t xml:space="preserve">hem. Hint: </w:t>
       </w:r>
       <w:r>
         <w:rPr>
@@ -1431,6 +1473,13 @@
           <w:color w:val="000000"/>
         </w:rPr>
         <w:t xml:space="preserve">tests.  </w:t>
+      </w:r>
+      <w:r>
+        <w:rPr>
+          <w:rFonts w:asciiTheme="minorHAnsi" w:hAnsiTheme="minorHAnsi" w:cstheme="minorHAnsi"/>
+          <w:color w:val="000000"/>
+        </w:rPr>
+        <w:t>There are 13 of them.</w:t>
       </w:r>
     </w:p>
     <w:p>
@@ -5619,12 +5668,6 @@
           <w:color w:val="000000"/>
         </w:rPr>
         <w:tab/>
-      </w:r>
-      <w:r>
-        <w:rPr>
-          <w:rFonts w:asciiTheme="minorHAnsi" w:hAnsiTheme="minorHAnsi" w:cstheme="minorHAnsi"/>
-          <w:color w:val="000000"/>
-        </w:rPr>
         <w:t>0x7</w:t>
       </w:r>
     </w:p>
@@ -5665,12 +5708,6 @@
           <w:color w:val="000000"/>
         </w:rPr>
         <w:tab/>
-      </w:r>
-      <w:r>
-        <w:rPr>
-          <w:rFonts w:asciiTheme="minorHAnsi" w:hAnsiTheme="minorHAnsi" w:cstheme="minorHAnsi"/>
-          <w:color w:val="000000"/>
-        </w:rPr>
         <w:t>123456</w:t>
       </w:r>
     </w:p>
@@ -6789,12 +6826,6 @@
           <w:color w:val="000000"/>
         </w:rPr>
         <w:tab/>
-      </w:r>
-      <w:r>
-        <w:rPr>
-          <w:rFonts w:asciiTheme="minorHAnsi" w:hAnsiTheme="minorHAnsi" w:cstheme="minorHAnsi"/>
-          <w:color w:val="000000"/>
-        </w:rPr>
         <w:t>a. What is number &amp; title of this ticket and what labels does it have?</w:t>
       </w:r>
     </w:p>
@@ -11818,6 +11849,7 @@
   <w:style w:type="character" w:default="1" w:styleId="DefaultParagraphFont">
     <w:name w:val="Default Paragraph Font"/>
     <w:uiPriority w:val="1"/>
+    <w:semiHidden/>
     <w:unhideWhenUsed/>
   </w:style>
   <w:style w:type="table" w:default="1" w:styleId="TableNormal">

</xml_diff>